<commit_message>
Re-assign tasks in Draft task list.docx
</commit_message>
<xml_diff>
--- a/Document/Reference/Draft task list.docx
+++ b/Document/Reference/Draft task list.docx
@@ -472,23 +472,22 @@
               <w:cnfStyle w:val="000000000000" w:firstRow="0" w:lastRow="0" w:firstColumn="0" w:lastColumn="0" w:oddVBand="0" w:evenVBand="0" w:oddHBand="0" w:evenHBand="0" w:firstRowFirstColumn="0" w:firstRowLastColumn="0" w:lastRowFirstColumn="0" w:lastRowLastColumn="0"/>
             </w:pPr>
             <w:r>
-              <w:t>Check card validation</w:t>
-            </w:r>
-          </w:p>
-        </w:tc>
-        <w:tc>
-          <w:tcPr>
-            <w:tcW w:w="3006" w:type="dxa"/>
-            <w:vMerge w:val="restart"/>
-            <w:vAlign w:val="center"/>
-          </w:tcPr>
-          <w:p>
-            <w:pPr>
-              <w:cnfStyle w:val="000000000000" w:firstRow="0" w:lastRow="0" w:firstColumn="0" w:lastColumn="0" w:oddVBand="0" w:evenVBand="0" w:oddHBand="0" w:evenHBand="0" w:firstRowFirstColumn="0" w:firstRowLastColumn="0" w:lastRowFirstColumn="0" w:lastRowLastColumn="0"/>
-            </w:pPr>
-            <w:r>
-              <w:t>Đinh Quang Trung</w:t>
-            </w:r>
+              <w:t>Retrieve card information</w:t>
+            </w:r>
+            <w:bookmarkStart w:id="0" w:name="_GoBack"/>
+            <w:bookmarkEnd w:id="0"/>
+          </w:p>
+        </w:tc>
+        <w:tc>
+          <w:tcPr>
+            <w:tcW w:w="3006" w:type="dxa"/>
+            <w:vMerge/>
+            <w:vAlign w:val="center"/>
+          </w:tcPr>
+          <w:p>
+            <w:pPr>
+              <w:cnfStyle w:val="000000000000" w:firstRow="0" w:lastRow="0" w:firstColumn="0" w:lastColumn="0" w:oddVBand="0" w:evenVBand="0" w:oddHBand="0" w:evenHBand="0" w:firstRowFirstColumn="0" w:firstRowLastColumn="0" w:lastRowFirstColumn="0" w:lastRowLastColumn="0"/>
+            </w:pPr>
           </w:p>
         </w:tc>
       </w:tr>
@@ -532,12 +531,15 @@
       <w:tr>
         <w:tc>
           <w:tcPr>
-            <w:cnfStyle w:val="001000000000" w:firstRow="0" w:lastRow="0" w:firstColumn="1" w:lastColumn="0" w:oddVBand="0" w:evenVBand="0" w:oddHBand="0" w:evenHBand="0" w:firstRowFirstColumn="0" w:firstRowLastColumn="0" w:lastRowFirstColumn="0" w:lastRowLastColumn="0"/>
             <w:tcW w:w="2405" w:type="dxa"/>
             <w:vMerge/>
             <w:vAlign w:val="center"/>
           </w:tcPr>
-          <w:p/>
+          <w:p>
+            <w:pPr>
+              <w:cnfStyle w:val="001000000000" w:firstRow="0" w:lastRow="0" w:firstColumn="1" w:lastColumn="0" w:oddVBand="0" w:evenVBand="0" w:oddHBand="0" w:evenHBand="0" w:firstRowFirstColumn="0" w:firstRowLastColumn="0" w:lastRowFirstColumn="0" w:lastRowLastColumn="0"/>
+            </w:pPr>
+          </w:p>
         </w:tc>
         <w:tc>
           <w:tcPr>
@@ -545,27 +547,21 @@
             <w:vAlign w:val="center"/>
           </w:tcPr>
           <w:p>
-            <w:pPr>
-              <w:cnfStyle w:val="000000000000" w:firstRow="0" w:lastRow="0" w:firstColumn="0" w:lastColumn="0" w:oddVBand="0" w:evenVBand="0" w:oddHBand="0" w:evenHBand="0" w:firstRowFirstColumn="0" w:firstRowLastColumn="0" w:lastRowFirstColumn="0" w:lastRowLastColumn="0"/>
-            </w:pPr>
-            <w:r>
-              <w:t>Retrieve</w:t>
-            </w:r>
-            <w:r>
-              <w:t xml:space="preserve"> card information</w:t>
-            </w:r>
-          </w:p>
-        </w:tc>
-        <w:tc>
-          <w:tcPr>
-            <w:tcW w:w="3006" w:type="dxa"/>
-            <w:vMerge/>
-            <w:vAlign w:val="center"/>
-          </w:tcPr>
-          <w:p>
-            <w:pPr>
-              <w:cnfStyle w:val="000000000000" w:firstRow="0" w:lastRow="0" w:firstColumn="0" w:lastColumn="0" w:oddVBand="0" w:evenVBand="0" w:oddHBand="0" w:evenHBand="0" w:firstRowFirstColumn="0" w:firstRowLastColumn="0" w:lastRowFirstColumn="0" w:lastRowLastColumn="0"/>
-            </w:pPr>
+            <w:r>
+              <w:t>Check card validation</w:t>
+            </w:r>
+          </w:p>
+        </w:tc>
+        <w:tc>
+          <w:tcPr>
+            <w:tcW w:w="3006" w:type="dxa"/>
+            <w:vMerge w:val="restart"/>
+            <w:vAlign w:val="center"/>
+          </w:tcPr>
+          <w:p>
+            <w:r>
+              <w:t>Đinh Quang Trung</w:t>
+            </w:r>
           </w:p>
         </w:tc>
       </w:tr>
@@ -723,10 +719,7 @@
         </w:tc>
       </w:tr>
     </w:tbl>
-    <w:p>
-      <w:bookmarkStart w:id="0" w:name="_GoBack"/>
-      <w:bookmarkEnd w:id="0"/>
-    </w:p>
+    <w:p/>
     <w:sectPr>
       <w:pgSz w:w="11907" w:h="16839" w:code="9"/>
       <w:pgMar w:top="1440" w:right="1440" w:bottom="1440" w:left="1440" w:header="720" w:footer="720" w:gutter="0"/>

</xml_diff>

<commit_message>
Update Draft task list by TrungDQ. Add Insurance Card - Draft - TriPQM edit meeting 2.docx edited by TrungDQ. Waiting for update by TriPQM and PhucNH.
</commit_message>
<xml_diff>
--- a/Document/Reference/Draft task list.docx
+++ b/Document/Reference/Draft task list.docx
@@ -53,8 +53,8 @@
       </w:tblPr>
       <w:tblGrid>
         <w:gridCol w:w="2405"/>
-        <w:gridCol w:w="3606"/>
-        <w:gridCol w:w="3006"/>
+        <w:gridCol w:w="3800"/>
+        <w:gridCol w:w="2812"/>
       </w:tblGrid>
       <w:tr>
         <w:trPr>
@@ -64,7 +64,7 @@
         <w:tc>
           <w:tcPr>
             <w:cnfStyle w:val="001000000000" w:firstRow="0" w:lastRow="0" w:firstColumn="1" w:lastColumn="0" w:oddVBand="0" w:evenVBand="0" w:oddHBand="0" w:evenHBand="0" w:firstRowFirstColumn="0" w:firstRowLastColumn="0" w:lastRowFirstColumn="0" w:lastRowLastColumn="0"/>
-            <w:tcW w:w="6011" w:type="dxa"/>
+            <w:tcW w:w="6205" w:type="dxa"/>
             <w:gridSpan w:val="2"/>
             <w:vAlign w:val="center"/>
           </w:tcPr>
@@ -79,7 +79,7 @@
         </w:tc>
         <w:tc>
           <w:tcPr>
-            <w:tcW w:w="3006" w:type="dxa"/>
+            <w:tcW w:w="2812" w:type="dxa"/>
             <w:vAlign w:val="center"/>
           </w:tcPr>
           <w:p>
@@ -110,7 +110,7 @@
         </w:tc>
         <w:tc>
           <w:tcPr>
-            <w:tcW w:w="3606" w:type="dxa"/>
+            <w:tcW w:w="3800" w:type="dxa"/>
             <w:vAlign w:val="center"/>
           </w:tcPr>
           <w:p>
@@ -124,7 +124,7 @@
         </w:tc>
         <w:tc>
           <w:tcPr>
-            <w:tcW w:w="3006" w:type="dxa"/>
+            <w:tcW w:w="2812" w:type="dxa"/>
             <w:vMerge w:val="restart"/>
             <w:vAlign w:val="center"/>
           </w:tcPr>
@@ -150,7 +150,7 @@
         </w:tc>
         <w:tc>
           <w:tcPr>
-            <w:tcW w:w="3606" w:type="dxa"/>
+            <w:tcW w:w="3800" w:type="dxa"/>
             <w:vAlign w:val="center"/>
           </w:tcPr>
           <w:p>
@@ -164,7 +164,7 @@
         </w:tc>
         <w:tc>
           <w:tcPr>
-            <w:tcW w:w="3006" w:type="dxa"/>
+            <w:tcW w:w="2812" w:type="dxa"/>
             <w:vMerge/>
             <w:vAlign w:val="center"/>
           </w:tcPr>
@@ -187,7 +187,7 @@
         </w:tc>
         <w:tc>
           <w:tcPr>
-            <w:tcW w:w="3606" w:type="dxa"/>
+            <w:tcW w:w="3800" w:type="dxa"/>
             <w:vAlign w:val="center"/>
           </w:tcPr>
           <w:p>
@@ -201,7 +201,7 @@
         </w:tc>
         <w:tc>
           <w:tcPr>
-            <w:tcW w:w="3006" w:type="dxa"/>
+            <w:tcW w:w="2812" w:type="dxa"/>
             <w:vMerge/>
             <w:vAlign w:val="center"/>
           </w:tcPr>
@@ -224,7 +224,7 @@
         </w:tc>
         <w:tc>
           <w:tcPr>
-            <w:tcW w:w="3606" w:type="dxa"/>
+            <w:tcW w:w="3800" w:type="dxa"/>
             <w:vAlign w:val="center"/>
           </w:tcPr>
           <w:p>
@@ -238,7 +238,44 @@
         </w:tc>
         <w:tc>
           <w:tcPr>
-            <w:tcW w:w="3006" w:type="dxa"/>
+            <w:tcW w:w="2812" w:type="dxa"/>
+            <w:vMerge/>
+            <w:vAlign w:val="center"/>
+          </w:tcPr>
+          <w:p>
+            <w:pPr>
+              <w:cnfStyle w:val="000000000000" w:firstRow="0" w:lastRow="0" w:firstColumn="0" w:lastColumn="0" w:oddVBand="0" w:evenVBand="0" w:oddHBand="0" w:evenHBand="0" w:firstRowFirstColumn="0" w:firstRowLastColumn="0" w:lastRowFirstColumn="0" w:lastRowLastColumn="0"/>
+            </w:pPr>
+          </w:p>
+        </w:tc>
+      </w:tr>
+      <w:tr>
+        <w:tc>
+          <w:tcPr>
+            <w:cnfStyle w:val="001000000000" w:firstRow="0" w:lastRow="0" w:firstColumn="1" w:lastColumn="0" w:oddVBand="0" w:evenVBand="0" w:oddHBand="0" w:evenHBand="0" w:firstRowFirstColumn="0" w:firstRowLastColumn="0" w:lastRowFirstColumn="0" w:lastRowLastColumn="0"/>
+            <w:tcW w:w="2405" w:type="dxa"/>
+            <w:vMerge/>
+            <w:vAlign w:val="center"/>
+          </w:tcPr>
+          <w:p/>
+        </w:tc>
+        <w:tc>
+          <w:tcPr>
+            <w:tcW w:w="3800" w:type="dxa"/>
+            <w:vAlign w:val="center"/>
+          </w:tcPr>
+          <w:p>
+            <w:pPr>
+              <w:cnfStyle w:val="000000000000" w:firstRow="0" w:lastRow="0" w:firstColumn="0" w:lastColumn="0" w:oddVBand="0" w:evenVBand="0" w:oddHBand="0" w:evenHBand="0" w:firstRowFirstColumn="0" w:firstRowLastColumn="0" w:lastRowFirstColumn="0" w:lastRowLastColumn="0"/>
+            </w:pPr>
+            <w:r>
+              <w:t>Website (user, staff, notify: front-end)</w:t>
+            </w:r>
+          </w:p>
+        </w:tc>
+        <w:tc>
+          <w:tcPr>
+            <w:tcW w:w="2812" w:type="dxa"/>
             <w:vMerge/>
             <w:vAlign w:val="center"/>
           </w:tcPr>
@@ -265,7 +302,7 @@
         </w:tc>
         <w:tc>
           <w:tcPr>
-            <w:tcW w:w="3606" w:type="dxa"/>
+            <w:tcW w:w="3800" w:type="dxa"/>
             <w:vAlign w:val="center"/>
           </w:tcPr>
           <w:p>
@@ -279,7 +316,7 @@
         </w:tc>
         <w:tc>
           <w:tcPr>
-            <w:tcW w:w="3006" w:type="dxa"/>
+            <w:tcW w:w="2812" w:type="dxa"/>
             <w:vMerge w:val="restart"/>
             <w:vAlign w:val="center"/>
           </w:tcPr>
@@ -288,206 +325,23 @@
               <w:cnfStyle w:val="000000000000" w:firstRow="0" w:lastRow="0" w:firstColumn="0" w:lastColumn="0" w:oddVBand="0" w:evenVBand="0" w:oddHBand="0" w:evenHBand="0" w:firstRowFirstColumn="0" w:firstRowLastColumn="0" w:lastRowFirstColumn="0" w:lastRowLastColumn="0"/>
             </w:pPr>
             <w:r>
-              <w:t>Nguyễn Hữu Phúc</w:t>
-            </w:r>
-          </w:p>
-        </w:tc>
-      </w:tr>
-      <w:tr>
-        <w:tc>
-          <w:tcPr>
-            <w:cnfStyle w:val="001000000000" w:firstRow="0" w:lastRow="0" w:firstColumn="1" w:lastColumn="0" w:oddVBand="0" w:evenVBand="0" w:oddHBand="0" w:evenHBand="0" w:firstRowFirstColumn="0" w:firstRowLastColumn="0" w:lastRowFirstColumn="0" w:lastRowLastColumn="0"/>
-            <w:tcW w:w="2405" w:type="dxa"/>
-            <w:vMerge/>
-            <w:vAlign w:val="center"/>
-          </w:tcPr>
-          <w:p/>
-        </w:tc>
-        <w:tc>
-          <w:tcPr>
-            <w:tcW w:w="3606" w:type="dxa"/>
-            <w:vAlign w:val="center"/>
-          </w:tcPr>
-          <w:p>
-            <w:pPr>
-              <w:cnfStyle w:val="000000000000" w:firstRow="0" w:lastRow="0" w:firstColumn="0" w:lastColumn="0" w:oddVBand="0" w:evenVBand="0" w:oddHBand="0" w:evenHBand="0" w:firstRowFirstColumn="0" w:firstRowLastColumn="0" w:lastRowFirstColumn="0" w:lastRowLastColumn="0"/>
-            </w:pPr>
-            <w:r>
-              <w:t>Manage contracts</w:t>
-            </w:r>
-          </w:p>
-        </w:tc>
-        <w:tc>
-          <w:tcPr>
-            <w:tcW w:w="3006" w:type="dxa"/>
-            <w:vMerge/>
-            <w:vAlign w:val="center"/>
-          </w:tcPr>
-          <w:p>
-            <w:pPr>
-              <w:cnfStyle w:val="000000000000" w:firstRow="0" w:lastRow="0" w:firstColumn="0" w:lastColumn="0" w:oddVBand="0" w:evenVBand="0" w:oddHBand="0" w:evenHBand="0" w:firstRowFirstColumn="0" w:firstRowLastColumn="0" w:lastRowFirstColumn="0" w:lastRowLastColumn="0"/>
-            </w:pPr>
-          </w:p>
-        </w:tc>
-      </w:tr>
-      <w:tr>
-        <w:tc>
-          <w:tcPr>
-            <w:cnfStyle w:val="001000000000" w:firstRow="0" w:lastRow="0" w:firstColumn="1" w:lastColumn="0" w:oddVBand="0" w:evenVBand="0" w:oddHBand="0" w:evenHBand="0" w:firstRowFirstColumn="0" w:firstRowLastColumn="0" w:lastRowFirstColumn="0" w:lastRowLastColumn="0"/>
-            <w:tcW w:w="2405" w:type="dxa"/>
-            <w:vMerge/>
-            <w:vAlign w:val="center"/>
-          </w:tcPr>
-          <w:p/>
-        </w:tc>
-        <w:tc>
-          <w:tcPr>
-            <w:tcW w:w="3606" w:type="dxa"/>
-            <w:vAlign w:val="center"/>
-          </w:tcPr>
-          <w:p>
-            <w:pPr>
-              <w:cnfStyle w:val="000000000000" w:firstRow="0" w:lastRow="0" w:firstColumn="0" w:lastColumn="0" w:oddVBand="0" w:evenVBand="0" w:oddHBand="0" w:evenHBand="0" w:firstRowFirstColumn="0" w:firstRowLastColumn="0" w:lastRowFirstColumn="0" w:lastRowLastColumn="0"/>
-            </w:pPr>
-            <w:r>
-              <w:t>Resolve compensation requests</w:t>
-            </w:r>
-          </w:p>
-        </w:tc>
-        <w:tc>
-          <w:tcPr>
-            <w:tcW w:w="3006" w:type="dxa"/>
-            <w:vMerge/>
-            <w:vAlign w:val="center"/>
-          </w:tcPr>
-          <w:p>
-            <w:pPr>
-              <w:cnfStyle w:val="000000000000" w:firstRow="0" w:lastRow="0" w:firstColumn="0" w:lastColumn="0" w:oddVBand="0" w:evenVBand="0" w:oddHBand="0" w:evenHBand="0" w:firstRowFirstColumn="0" w:firstRowLastColumn="0" w:lastRowFirstColumn="0" w:lastRowLastColumn="0"/>
-            </w:pPr>
-          </w:p>
-        </w:tc>
-      </w:tr>
-      <w:tr>
-        <w:tc>
-          <w:tcPr>
-            <w:cnfStyle w:val="001000000000" w:firstRow="0" w:lastRow="0" w:firstColumn="1" w:lastColumn="0" w:oddVBand="0" w:evenVBand="0" w:oddHBand="0" w:evenHBand="0" w:firstRowFirstColumn="0" w:firstRowLastColumn="0" w:lastRowFirstColumn="0" w:lastRowLastColumn="0"/>
-            <w:tcW w:w="2405" w:type="dxa"/>
-            <w:vMerge w:val="restart"/>
-            <w:vAlign w:val="center"/>
-          </w:tcPr>
-          <w:p>
-            <w:r>
-              <w:t>Notify component</w:t>
-            </w:r>
-          </w:p>
-        </w:tc>
-        <w:tc>
-          <w:tcPr>
-            <w:tcW w:w="3606" w:type="dxa"/>
-            <w:vAlign w:val="center"/>
-          </w:tcPr>
-          <w:p>
-            <w:pPr>
-              <w:cnfStyle w:val="000000000000" w:firstRow="0" w:lastRow="0" w:firstColumn="0" w:lastColumn="0" w:oddVBand="0" w:evenVBand="0" w:oddHBand="0" w:evenHBand="0" w:firstRowFirstColumn="0" w:firstRowLastColumn="0" w:lastRowFirstColumn="0" w:lastRowLastColumn="0"/>
-            </w:pPr>
-            <w:r>
-              <w:t>Notify contract expiration</w:t>
-            </w:r>
-          </w:p>
-        </w:tc>
-        <w:tc>
-          <w:tcPr>
-            <w:tcW w:w="3006" w:type="dxa"/>
-            <w:vMerge w:val="restart"/>
-            <w:vAlign w:val="center"/>
-          </w:tcPr>
-          <w:p>
-            <w:pPr>
-              <w:cnfStyle w:val="000000000000" w:firstRow="0" w:lastRow="0" w:firstColumn="0" w:lastColumn="0" w:oddVBand="0" w:evenVBand="0" w:oddHBand="0" w:evenHBand="0" w:firstRowFirstColumn="0" w:firstRowLastColumn="0" w:lastRowFirstColumn="0" w:lastRowLastColumn="0"/>
-            </w:pPr>
-            <w:r>
-              <w:t>Phùng Quang Minh Trí</w:t>
-            </w:r>
-          </w:p>
-        </w:tc>
-      </w:tr>
-      <w:tr>
-        <w:tc>
-          <w:tcPr>
-            <w:cnfStyle w:val="001000000000" w:firstRow="0" w:lastRow="0" w:firstColumn="1" w:lastColumn="0" w:oddVBand="0" w:evenVBand="0" w:oddHBand="0" w:evenHBand="0" w:firstRowFirstColumn="0" w:firstRowLastColumn="0" w:lastRowFirstColumn="0" w:lastRowLastColumn="0"/>
-            <w:tcW w:w="2405" w:type="dxa"/>
-            <w:vMerge/>
-            <w:vAlign w:val="center"/>
-          </w:tcPr>
-          <w:p/>
-        </w:tc>
-        <w:tc>
-          <w:tcPr>
-            <w:tcW w:w="3606" w:type="dxa"/>
-            <w:vAlign w:val="center"/>
-          </w:tcPr>
-          <w:p>
-            <w:pPr>
-              <w:cnfStyle w:val="000000000000" w:firstRow="0" w:lastRow="0" w:firstColumn="0" w:lastColumn="0" w:oddVBand="0" w:evenVBand="0" w:oddHBand="0" w:evenHBand="0" w:firstRowFirstColumn="0" w:firstRowLastColumn="0" w:lastRowFirstColumn="0" w:lastRowLastColumn="0"/>
-            </w:pPr>
-            <w:r>
-              <w:t>Notify compensation states (approved / rejected)</w:t>
-            </w:r>
-          </w:p>
-        </w:tc>
-        <w:tc>
-          <w:tcPr>
-            <w:tcW w:w="3006" w:type="dxa"/>
-            <w:vMerge/>
-            <w:vAlign w:val="center"/>
-          </w:tcPr>
-          <w:p>
-            <w:pPr>
-              <w:cnfStyle w:val="000000000000" w:firstRow="0" w:lastRow="0" w:firstColumn="0" w:lastColumn="0" w:oddVBand="0" w:evenVBand="0" w:oddHBand="0" w:evenHBand="0" w:firstRowFirstColumn="0" w:firstRowLastColumn="0" w:lastRowFirstColumn="0" w:lastRowLastColumn="0"/>
-            </w:pPr>
-          </w:p>
-        </w:tc>
-      </w:tr>
-      <w:tr>
-        <w:tc>
-          <w:tcPr>
-            <w:cnfStyle w:val="001000000000" w:firstRow="0" w:lastRow="0" w:firstColumn="1" w:lastColumn="0" w:oddVBand="0" w:evenVBand="0" w:oddHBand="0" w:evenHBand="0" w:firstRowFirstColumn="0" w:firstRowLastColumn="0" w:lastRowFirstColumn="0" w:lastRowLastColumn="0"/>
-            <w:tcW w:w="2405" w:type="dxa"/>
-            <w:vMerge w:val="restart"/>
-            <w:vAlign w:val="center"/>
-          </w:tcPr>
-          <w:p>
-            <w:r>
-              <w:t>API component</w:t>
-            </w:r>
-          </w:p>
-        </w:tc>
-        <w:tc>
-          <w:tcPr>
-            <w:tcW w:w="3606" w:type="dxa"/>
-            <w:vAlign w:val="center"/>
-          </w:tcPr>
-          <w:p>
-            <w:pPr>
-              <w:cnfStyle w:val="000000000000" w:firstRow="0" w:lastRow="0" w:firstColumn="0" w:lastColumn="0" w:oddVBand="0" w:evenVBand="0" w:oddHBand="0" w:evenHBand="0" w:firstRowFirstColumn="0" w:firstRowLastColumn="0" w:lastRowFirstColumn="0" w:lastRowLastColumn="0"/>
-            </w:pPr>
-            <w:r>
-              <w:t>Retrieve card information</w:t>
+              <w:t xml:space="preserve">Nguyễn </w:t>
+            </w:r>
+            <w:proofErr w:type="spellStart"/>
+            <w:r>
+              <w:t>Hữu</w:t>
+            </w:r>
+            <w:proofErr w:type="spellEnd"/>
+            <w:r>
+              <w:t xml:space="preserve"> </w:t>
+            </w:r>
+            <w:proofErr w:type="spellStart"/>
+            <w:r>
+              <w:t>Phúc</w:t>
             </w:r>
             <w:bookmarkStart w:id="0" w:name="_GoBack"/>
             <w:bookmarkEnd w:id="0"/>
-          </w:p>
-        </w:tc>
-        <w:tc>
-          <w:tcPr>
-            <w:tcW w:w="3006" w:type="dxa"/>
-            <w:vMerge/>
-            <w:vAlign w:val="center"/>
-          </w:tcPr>
-          <w:p>
-            <w:pPr>
-              <w:cnfStyle w:val="000000000000" w:firstRow="0" w:lastRow="0" w:firstColumn="0" w:lastColumn="0" w:oddVBand="0" w:evenVBand="0" w:oddHBand="0" w:evenHBand="0" w:firstRowFirstColumn="0" w:firstRowLastColumn="0" w:lastRowFirstColumn="0" w:lastRowLastColumn="0"/>
-            </w:pPr>
+            <w:proofErr w:type="spellEnd"/>
           </w:p>
         </w:tc>
       </w:tr>
@@ -503,7 +357,221 @@
         </w:tc>
         <w:tc>
           <w:tcPr>
-            <w:tcW w:w="3606" w:type="dxa"/>
+            <w:tcW w:w="3800" w:type="dxa"/>
+            <w:vAlign w:val="center"/>
+          </w:tcPr>
+          <w:p>
+            <w:pPr>
+              <w:cnfStyle w:val="000000000000" w:firstRow="0" w:lastRow="0" w:firstColumn="0" w:lastColumn="0" w:oddVBand="0" w:evenVBand="0" w:oddHBand="0" w:evenHBand="0" w:firstRowFirstColumn="0" w:firstRowLastColumn="0" w:lastRowFirstColumn="0" w:lastRowLastColumn="0"/>
+            </w:pPr>
+            <w:r>
+              <w:t>Manage contracts</w:t>
+            </w:r>
+          </w:p>
+        </w:tc>
+        <w:tc>
+          <w:tcPr>
+            <w:tcW w:w="2812" w:type="dxa"/>
+            <w:vMerge/>
+            <w:vAlign w:val="center"/>
+          </w:tcPr>
+          <w:p>
+            <w:pPr>
+              <w:cnfStyle w:val="000000000000" w:firstRow="0" w:lastRow="0" w:firstColumn="0" w:lastColumn="0" w:oddVBand="0" w:evenVBand="0" w:oddHBand="0" w:evenHBand="0" w:firstRowFirstColumn="0" w:firstRowLastColumn="0" w:lastRowFirstColumn="0" w:lastRowLastColumn="0"/>
+            </w:pPr>
+          </w:p>
+        </w:tc>
+      </w:tr>
+      <w:tr>
+        <w:tc>
+          <w:tcPr>
+            <w:cnfStyle w:val="001000000000" w:firstRow="0" w:lastRow="0" w:firstColumn="1" w:lastColumn="0" w:oddVBand="0" w:evenVBand="0" w:oddHBand="0" w:evenHBand="0" w:firstRowFirstColumn="0" w:firstRowLastColumn="0" w:lastRowFirstColumn="0" w:lastRowLastColumn="0"/>
+            <w:tcW w:w="2405" w:type="dxa"/>
+            <w:vMerge/>
+            <w:vAlign w:val="center"/>
+          </w:tcPr>
+          <w:p/>
+        </w:tc>
+        <w:tc>
+          <w:tcPr>
+            <w:tcW w:w="3800" w:type="dxa"/>
+            <w:vAlign w:val="center"/>
+          </w:tcPr>
+          <w:p>
+            <w:pPr>
+              <w:cnfStyle w:val="000000000000" w:firstRow="0" w:lastRow="0" w:firstColumn="0" w:lastColumn="0" w:oddVBand="0" w:evenVBand="0" w:oddHBand="0" w:evenHBand="0" w:firstRowFirstColumn="0" w:firstRowLastColumn="0" w:lastRowFirstColumn="0" w:lastRowLastColumn="0"/>
+            </w:pPr>
+            <w:r>
+              <w:t>Resolve compensation requests</w:t>
+            </w:r>
+          </w:p>
+        </w:tc>
+        <w:tc>
+          <w:tcPr>
+            <w:tcW w:w="2812" w:type="dxa"/>
+            <w:vMerge/>
+            <w:vAlign w:val="center"/>
+          </w:tcPr>
+          <w:p>
+            <w:pPr>
+              <w:cnfStyle w:val="000000000000" w:firstRow="0" w:lastRow="0" w:firstColumn="0" w:lastColumn="0" w:oddVBand="0" w:evenVBand="0" w:oddHBand="0" w:evenHBand="0" w:firstRowFirstColumn="0" w:firstRowLastColumn="0" w:lastRowFirstColumn="0" w:lastRowLastColumn="0"/>
+            </w:pPr>
+          </w:p>
+        </w:tc>
+      </w:tr>
+      <w:tr>
+        <w:tc>
+          <w:tcPr>
+            <w:cnfStyle w:val="001000000000" w:firstRow="0" w:lastRow="0" w:firstColumn="1" w:lastColumn="0" w:oddVBand="0" w:evenVBand="0" w:oddHBand="0" w:evenHBand="0" w:firstRowFirstColumn="0" w:firstRowLastColumn="0" w:lastRowFirstColumn="0" w:lastRowLastColumn="0"/>
+            <w:tcW w:w="2405" w:type="dxa"/>
+            <w:vMerge w:val="restart"/>
+            <w:vAlign w:val="center"/>
+          </w:tcPr>
+          <w:p>
+            <w:r>
+              <w:t>Notify component</w:t>
+            </w:r>
+          </w:p>
+        </w:tc>
+        <w:tc>
+          <w:tcPr>
+            <w:tcW w:w="3800" w:type="dxa"/>
+            <w:vAlign w:val="center"/>
+          </w:tcPr>
+          <w:p>
+            <w:pPr>
+              <w:cnfStyle w:val="000000000000" w:firstRow="0" w:lastRow="0" w:firstColumn="0" w:lastColumn="0" w:oddVBand="0" w:evenVBand="0" w:oddHBand="0" w:evenHBand="0" w:firstRowFirstColumn="0" w:firstRowLastColumn="0" w:lastRowFirstColumn="0" w:lastRowLastColumn="0"/>
+            </w:pPr>
+            <w:r>
+              <w:t>Notify contract expiration</w:t>
+            </w:r>
+          </w:p>
+        </w:tc>
+        <w:tc>
+          <w:tcPr>
+            <w:tcW w:w="2812" w:type="dxa"/>
+            <w:vMerge w:val="restart"/>
+            <w:vAlign w:val="center"/>
+          </w:tcPr>
+          <w:p>
+            <w:pPr>
+              <w:cnfStyle w:val="000000000000" w:firstRow="0" w:lastRow="0" w:firstColumn="0" w:lastColumn="0" w:oddVBand="0" w:evenVBand="0" w:oddHBand="0" w:evenHBand="0" w:firstRowFirstColumn="0" w:firstRowLastColumn="0" w:lastRowFirstColumn="0" w:lastRowLastColumn="0"/>
+            </w:pPr>
+            <w:proofErr w:type="spellStart"/>
+            <w:r>
+              <w:t>Phùng</w:t>
+            </w:r>
+            <w:proofErr w:type="spellEnd"/>
+            <w:r>
+              <w:t xml:space="preserve"> </w:t>
+            </w:r>
+            <w:proofErr w:type="spellStart"/>
+            <w:r>
+              <w:t>Quang</w:t>
+            </w:r>
+            <w:proofErr w:type="spellEnd"/>
+            <w:r>
+              <w:t xml:space="preserve"> Minh </w:t>
+            </w:r>
+            <w:proofErr w:type="spellStart"/>
+            <w:r>
+              <w:t>Trí</w:t>
+            </w:r>
+            <w:proofErr w:type="spellEnd"/>
+          </w:p>
+        </w:tc>
+      </w:tr>
+      <w:tr>
+        <w:tc>
+          <w:tcPr>
+            <w:cnfStyle w:val="001000000000" w:firstRow="0" w:lastRow="0" w:firstColumn="1" w:lastColumn="0" w:oddVBand="0" w:evenVBand="0" w:oddHBand="0" w:evenHBand="0" w:firstRowFirstColumn="0" w:firstRowLastColumn="0" w:lastRowFirstColumn="0" w:lastRowLastColumn="0"/>
+            <w:tcW w:w="2405" w:type="dxa"/>
+            <w:vMerge/>
+            <w:vAlign w:val="center"/>
+          </w:tcPr>
+          <w:p/>
+        </w:tc>
+        <w:tc>
+          <w:tcPr>
+            <w:tcW w:w="3800" w:type="dxa"/>
+            <w:vAlign w:val="center"/>
+          </w:tcPr>
+          <w:p>
+            <w:pPr>
+              <w:cnfStyle w:val="000000000000" w:firstRow="0" w:lastRow="0" w:firstColumn="0" w:lastColumn="0" w:oddVBand="0" w:evenVBand="0" w:oddHBand="0" w:evenHBand="0" w:firstRowFirstColumn="0" w:firstRowLastColumn="0" w:lastRowFirstColumn="0" w:lastRowLastColumn="0"/>
+            </w:pPr>
+            <w:r>
+              <w:t>Notify compensation states (approved / rejected)</w:t>
+            </w:r>
+          </w:p>
+        </w:tc>
+        <w:tc>
+          <w:tcPr>
+            <w:tcW w:w="2812" w:type="dxa"/>
+            <w:vMerge/>
+            <w:vAlign w:val="center"/>
+          </w:tcPr>
+          <w:p>
+            <w:pPr>
+              <w:cnfStyle w:val="000000000000" w:firstRow="0" w:lastRow="0" w:firstColumn="0" w:lastColumn="0" w:oddVBand="0" w:evenVBand="0" w:oddHBand="0" w:evenHBand="0" w:firstRowFirstColumn="0" w:firstRowLastColumn="0" w:lastRowFirstColumn="0" w:lastRowLastColumn="0"/>
+            </w:pPr>
+          </w:p>
+        </w:tc>
+      </w:tr>
+      <w:tr>
+        <w:tc>
+          <w:tcPr>
+            <w:cnfStyle w:val="001000000000" w:firstRow="0" w:lastRow="0" w:firstColumn="1" w:lastColumn="0" w:oddVBand="0" w:evenVBand="0" w:oddHBand="0" w:evenHBand="0" w:firstRowFirstColumn="0" w:firstRowLastColumn="0" w:lastRowFirstColumn="0" w:lastRowLastColumn="0"/>
+            <w:tcW w:w="2405" w:type="dxa"/>
+            <w:vMerge w:val="restart"/>
+            <w:vAlign w:val="center"/>
+          </w:tcPr>
+          <w:p>
+            <w:r>
+              <w:t>API component</w:t>
+            </w:r>
+          </w:p>
+        </w:tc>
+        <w:tc>
+          <w:tcPr>
+            <w:tcW w:w="3800" w:type="dxa"/>
+            <w:vAlign w:val="center"/>
+          </w:tcPr>
+          <w:p>
+            <w:pPr>
+              <w:cnfStyle w:val="000000000000" w:firstRow="0" w:lastRow="0" w:firstColumn="0" w:lastColumn="0" w:oddVBand="0" w:evenVBand="0" w:oddHBand="0" w:evenHBand="0" w:firstRowFirstColumn="0" w:firstRowLastColumn="0" w:lastRowFirstColumn="0" w:lastRowLastColumn="0"/>
+            </w:pPr>
+            <w:r>
+              <w:t>Retrieve card information</w:t>
+            </w:r>
+          </w:p>
+        </w:tc>
+        <w:tc>
+          <w:tcPr>
+            <w:tcW w:w="2812" w:type="dxa"/>
+            <w:vMerge/>
+            <w:vAlign w:val="center"/>
+          </w:tcPr>
+          <w:p>
+            <w:pPr>
+              <w:cnfStyle w:val="000000000000" w:firstRow="0" w:lastRow="0" w:firstColumn="0" w:lastColumn="0" w:oddVBand="0" w:evenVBand="0" w:oddHBand="0" w:evenHBand="0" w:firstRowFirstColumn="0" w:firstRowLastColumn="0" w:lastRowFirstColumn="0" w:lastRowLastColumn="0"/>
+            </w:pPr>
+          </w:p>
+        </w:tc>
+      </w:tr>
+      <w:tr>
+        <w:tc>
+          <w:tcPr>
+            <w:cnfStyle w:val="001000000000" w:firstRow="0" w:lastRow="0" w:firstColumn="1" w:lastColumn="0" w:oddVBand="0" w:evenVBand="0" w:oddHBand="0" w:evenHBand="0" w:firstRowFirstColumn="0" w:firstRowLastColumn="0" w:lastRowFirstColumn="0" w:lastRowLastColumn="0"/>
+            <w:tcW w:w="2405" w:type="dxa"/>
+            <w:vMerge/>
+            <w:vAlign w:val="center"/>
+          </w:tcPr>
+          <w:p/>
+        </w:tc>
+        <w:tc>
+          <w:tcPr>
+            <w:tcW w:w="3800" w:type="dxa"/>
             <w:vAlign w:val="center"/>
           </w:tcPr>
           <w:p>
@@ -517,36 +585,36 @@
         </w:tc>
         <w:tc>
           <w:tcPr>
-            <w:tcW w:w="3006" w:type="dxa"/>
-            <w:vMerge/>
-            <w:vAlign w:val="center"/>
-          </w:tcPr>
-          <w:p>
-            <w:pPr>
-              <w:cnfStyle w:val="000000000000" w:firstRow="0" w:lastRow="0" w:firstColumn="0" w:lastColumn="0" w:oddVBand="0" w:evenVBand="0" w:oddHBand="0" w:evenHBand="0" w:firstRowFirstColumn="0" w:firstRowLastColumn="0" w:lastRowFirstColumn="0" w:lastRowLastColumn="0"/>
-            </w:pPr>
-          </w:p>
-        </w:tc>
-      </w:tr>
-      <w:tr>
-        <w:tc>
-          <w:tcPr>
-            <w:tcW w:w="2405" w:type="dxa"/>
-            <w:vMerge/>
-            <w:vAlign w:val="center"/>
-          </w:tcPr>
-          <w:p>
-            <w:pPr>
-              <w:cnfStyle w:val="001000000000" w:firstRow="0" w:lastRow="0" w:firstColumn="1" w:lastColumn="0" w:oddVBand="0" w:evenVBand="0" w:oddHBand="0" w:evenHBand="0" w:firstRowFirstColumn="0" w:firstRowLastColumn="0" w:lastRowFirstColumn="0" w:lastRowLastColumn="0"/>
-            </w:pPr>
-          </w:p>
-        </w:tc>
-        <w:tc>
-          <w:tcPr>
-            <w:tcW w:w="3606" w:type="dxa"/>
-            <w:vAlign w:val="center"/>
-          </w:tcPr>
-          <w:p>
+            <w:tcW w:w="2812" w:type="dxa"/>
+            <w:vMerge/>
+            <w:vAlign w:val="center"/>
+          </w:tcPr>
+          <w:p>
+            <w:pPr>
+              <w:cnfStyle w:val="000000000000" w:firstRow="0" w:lastRow="0" w:firstColumn="0" w:lastColumn="0" w:oddVBand="0" w:evenVBand="0" w:oddHBand="0" w:evenHBand="0" w:firstRowFirstColumn="0" w:firstRowLastColumn="0" w:lastRowFirstColumn="0" w:lastRowLastColumn="0"/>
+            </w:pPr>
+          </w:p>
+        </w:tc>
+      </w:tr>
+      <w:tr>
+        <w:tc>
+          <w:tcPr>
+            <w:cnfStyle w:val="001000000000" w:firstRow="0" w:lastRow="0" w:firstColumn="1" w:lastColumn="0" w:oddVBand="0" w:evenVBand="0" w:oddHBand="0" w:evenHBand="0" w:firstRowFirstColumn="0" w:firstRowLastColumn="0" w:lastRowFirstColumn="0" w:lastRowLastColumn="0"/>
+            <w:tcW w:w="2405" w:type="dxa"/>
+            <w:vMerge/>
+            <w:vAlign w:val="center"/>
+          </w:tcPr>
+          <w:p/>
+        </w:tc>
+        <w:tc>
+          <w:tcPr>
+            <w:tcW w:w="3800" w:type="dxa"/>
+            <w:vAlign w:val="center"/>
+          </w:tcPr>
+          <w:p>
+            <w:pPr>
+              <w:cnfStyle w:val="000000000000" w:firstRow="0" w:lastRow="0" w:firstColumn="0" w:lastColumn="0" w:oddVBand="0" w:evenVBand="0" w:oddHBand="0" w:evenHBand="0" w:firstRowFirstColumn="0" w:firstRowLastColumn="0" w:lastRowFirstColumn="0" w:lastRowLastColumn="0"/>
+            </w:pPr>
             <w:r>
               <w:t>Check card validation</w:t>
             </w:r>
@@ -554,55 +622,71 @@
         </w:tc>
         <w:tc>
           <w:tcPr>
-            <w:tcW w:w="3006" w:type="dxa"/>
+            <w:tcW w:w="2812" w:type="dxa"/>
+            <w:vMerge/>
+            <w:vAlign w:val="center"/>
+          </w:tcPr>
+          <w:p>
+            <w:pPr>
+              <w:cnfStyle w:val="000000000000" w:firstRow="0" w:lastRow="0" w:firstColumn="0" w:lastColumn="0" w:oddVBand="0" w:evenVBand="0" w:oddHBand="0" w:evenHBand="0" w:firstRowFirstColumn="0" w:firstRowLastColumn="0" w:lastRowFirstColumn="0" w:lastRowLastColumn="0"/>
+            </w:pPr>
+          </w:p>
+        </w:tc>
+      </w:tr>
+      <w:tr>
+        <w:tc>
+          <w:tcPr>
+            <w:cnfStyle w:val="001000000000" w:firstRow="0" w:lastRow="0" w:firstColumn="1" w:lastColumn="0" w:oddVBand="0" w:evenVBand="0" w:oddHBand="0" w:evenHBand="0" w:firstRowFirstColumn="0" w:firstRowLastColumn="0" w:lastRowFirstColumn="0" w:lastRowLastColumn="0"/>
+            <w:tcW w:w="2405" w:type="dxa"/>
             <w:vMerge w:val="restart"/>
             <w:vAlign w:val="center"/>
           </w:tcPr>
           <w:p>
             <w:r>
-              <w:t>Đinh Quang Trung</w:t>
-            </w:r>
-          </w:p>
-        </w:tc>
-      </w:tr>
-      <w:tr>
-        <w:tc>
-          <w:tcPr>
-            <w:cnfStyle w:val="001000000000" w:firstRow="0" w:lastRow="0" w:firstColumn="1" w:lastColumn="0" w:oddVBand="0" w:evenVBand="0" w:oddHBand="0" w:evenHBand="0" w:firstRowFirstColumn="0" w:firstRowLastColumn="0" w:lastRowFirstColumn="0" w:lastRowLastColumn="0"/>
-            <w:tcW w:w="2405" w:type="dxa"/>
+              <w:t>IC Checker (mobile app)</w:t>
+            </w:r>
+          </w:p>
+        </w:tc>
+        <w:tc>
+          <w:tcPr>
+            <w:tcW w:w="3800" w:type="dxa"/>
+            <w:vAlign w:val="center"/>
+          </w:tcPr>
+          <w:p>
+            <w:pPr>
+              <w:cnfStyle w:val="000000000000" w:firstRow="0" w:lastRow="0" w:firstColumn="0" w:lastColumn="0" w:oddVBand="0" w:evenVBand="0" w:oddHBand="0" w:evenHBand="0" w:firstRowFirstColumn="0" w:firstRowLastColumn="0" w:lastRowFirstColumn="0" w:lastRowLastColumn="0"/>
+            </w:pPr>
+            <w:r>
+              <w:t>Check card validation</w:t>
+            </w:r>
+          </w:p>
+        </w:tc>
+        <w:tc>
+          <w:tcPr>
+            <w:tcW w:w="2812" w:type="dxa"/>
             <w:vMerge w:val="restart"/>
             <w:vAlign w:val="center"/>
           </w:tcPr>
           <w:p>
-            <w:r>
-              <w:t>IC Checker (mobile app)</w:t>
-            </w:r>
-          </w:p>
-        </w:tc>
-        <w:tc>
-          <w:tcPr>
-            <w:tcW w:w="3606" w:type="dxa"/>
-            <w:vAlign w:val="center"/>
-          </w:tcPr>
-          <w:p>
-            <w:pPr>
-              <w:cnfStyle w:val="000000000000" w:firstRow="0" w:lastRow="0" w:firstColumn="0" w:lastColumn="0" w:oddVBand="0" w:evenVBand="0" w:oddHBand="0" w:evenHBand="0" w:firstRowFirstColumn="0" w:firstRowLastColumn="0" w:lastRowFirstColumn="0" w:lastRowLastColumn="0"/>
-            </w:pPr>
-            <w:r>
-              <w:t>Check card validation</w:t>
-            </w:r>
-          </w:p>
-        </w:tc>
-        <w:tc>
-          <w:tcPr>
-            <w:tcW w:w="3006" w:type="dxa"/>
-            <w:vMerge/>
-            <w:vAlign w:val="center"/>
-          </w:tcPr>
-          <w:p>
-            <w:pPr>
-              <w:cnfStyle w:val="000000000000" w:firstRow="0" w:lastRow="0" w:firstColumn="0" w:lastColumn="0" w:oddVBand="0" w:evenVBand="0" w:oddHBand="0" w:evenHBand="0" w:firstRowFirstColumn="0" w:firstRowLastColumn="0" w:lastRowFirstColumn="0" w:lastRowLastColumn="0"/>
-            </w:pPr>
+            <w:pPr>
+              <w:cnfStyle w:val="000000000000" w:firstRow="0" w:lastRow="0" w:firstColumn="0" w:lastColumn="0" w:oddVBand="0" w:evenVBand="0" w:oddHBand="0" w:evenHBand="0" w:firstRowFirstColumn="0" w:firstRowLastColumn="0" w:lastRowFirstColumn="0" w:lastRowLastColumn="0"/>
+            </w:pPr>
+            <w:proofErr w:type="spellStart"/>
+            <w:r>
+              <w:t>Đinh</w:t>
+            </w:r>
+            <w:proofErr w:type="spellEnd"/>
+            <w:r>
+              <w:t xml:space="preserve"> </w:t>
+            </w:r>
+            <w:proofErr w:type="spellStart"/>
+            <w:r>
+              <w:t>Quang</w:t>
+            </w:r>
+            <w:proofErr w:type="spellEnd"/>
+            <w:r>
+              <w:t xml:space="preserve"> Trung</w:t>
+            </w:r>
           </w:p>
         </w:tc>
       </w:tr>
@@ -618,7 +702,7 @@
         </w:tc>
         <w:tc>
           <w:tcPr>
-            <w:tcW w:w="3606" w:type="dxa"/>
+            <w:tcW w:w="3800" w:type="dxa"/>
             <w:vAlign w:val="center"/>
           </w:tcPr>
           <w:p>
@@ -632,7 +716,7 @@
         </w:tc>
         <w:tc>
           <w:tcPr>
-            <w:tcW w:w="3006" w:type="dxa"/>
+            <w:tcW w:w="2812" w:type="dxa"/>
             <w:vMerge/>
             <w:vAlign w:val="center"/>
           </w:tcPr>
@@ -659,7 +743,7 @@
         </w:tc>
         <w:tc>
           <w:tcPr>
-            <w:tcW w:w="3606" w:type="dxa"/>
+            <w:tcW w:w="3800" w:type="dxa"/>
             <w:vAlign w:val="center"/>
           </w:tcPr>
           <w:p>
@@ -673,7 +757,7 @@
         </w:tc>
         <w:tc>
           <w:tcPr>
-            <w:tcW w:w="3006" w:type="dxa"/>
+            <w:tcW w:w="2812" w:type="dxa"/>
             <w:vMerge/>
             <w:vAlign w:val="center"/>
           </w:tcPr>
@@ -695,7 +779,7 @@
         </w:tc>
         <w:tc>
           <w:tcPr>
-            <w:tcW w:w="3606" w:type="dxa"/>
+            <w:tcW w:w="3800" w:type="dxa"/>
           </w:tcPr>
           <w:p>
             <w:pPr>
@@ -708,7 +792,7 @@
         </w:tc>
         <w:tc>
           <w:tcPr>
-            <w:tcW w:w="3006" w:type="dxa"/>
+            <w:tcW w:w="2812" w:type="dxa"/>
             <w:vMerge/>
           </w:tcPr>
           <w:p>
@@ -1160,7 +1244,6 @@
       <w:spacing w:after="0" w:line="240" w:lineRule="auto"/>
     </w:pPr>
     <w:tblPr>
-      <w:tblInd w:w="0" w:type="dxa"/>
       <w:tblBorders>
         <w:top w:val="single" w:sz="4" w:space="0" w:color="auto"/>
         <w:left w:val="single" w:sz="4" w:space="0" w:color="auto"/>
@@ -1169,12 +1252,6 @@
         <w:insideH w:val="single" w:sz="4" w:space="0" w:color="auto"/>
         <w:insideV w:val="single" w:sz="4" w:space="0" w:color="auto"/>
       </w:tblBorders>
-      <w:tblCellMar>
-        <w:top w:w="0" w:type="dxa"/>
-        <w:left w:w="108" w:type="dxa"/>
-        <w:bottom w:w="0" w:type="dxa"/>
-        <w:right w:w="108" w:type="dxa"/>
-      </w:tblCellMar>
     </w:tblPr>
   </w:style>
   <w:style w:type="table" w:styleId="GridTable1Light">
@@ -1188,7 +1265,6 @@
     <w:tblPr>
       <w:tblStyleRowBandSize w:val="1"/>
       <w:tblStyleColBandSize w:val="1"/>
-      <w:tblInd w:w="0" w:type="dxa"/>
       <w:tblBorders>
         <w:top w:val="single" w:sz="4" w:space="0" w:color="999999" w:themeColor="text1" w:themeTint="66"/>
         <w:left w:val="single" w:sz="4" w:space="0" w:color="999999" w:themeColor="text1" w:themeTint="66"/>
@@ -1197,12 +1273,6 @@
         <w:insideH w:val="single" w:sz="4" w:space="0" w:color="999999" w:themeColor="text1" w:themeTint="66"/>
         <w:insideV w:val="single" w:sz="4" w:space="0" w:color="999999" w:themeColor="text1" w:themeTint="66"/>
       </w:tblBorders>
-      <w:tblCellMar>
-        <w:top w:w="0" w:type="dxa"/>
-        <w:left w:w="108" w:type="dxa"/>
-        <w:bottom w:w="0" w:type="dxa"/>
-        <w:right w:w="108" w:type="dxa"/>
-      </w:tblCellMar>
     </w:tblPr>
     <w:tblStylePr w:type="firstRow">
       <w:rPr>

</xml_diff>